<commit_message>
teamcontract final en branch voor ducumenten
</commit_message>
<xml_diff>
--- a/Documentatie/V1PROG-15_miniproject_teamcontract.docx
+++ b/Documentatie/V1PROG-15_miniproject_teamcontract.docx
@@ -298,6 +298,15 @@
             <w:r>
               <w:t xml:space="preserve"> </w:t>
             </w:r>
+            <w:r>
+              <w:t>28</w:t>
+            </w:r>
+            <w:r>
+              <w:t>/</w:t>
+            </w:r>
+            <w:r>
+              <w:t>10</w:t>
+            </w:r>
           </w:p>
         </w:tc>
         <w:tc>
@@ -323,6 +332,33 @@
             <w:r>
               <w:t xml:space="preserve"> </w:t>
             </w:r>
+            <w:r>
+              <w:t>1</w:t>
+            </w:r>
+            <w:r>
+              <w:t>3</w:t>
+            </w:r>
+            <w:r>
+              <w:t>:00</w:t>
+            </w:r>
+            <w:r>
+              <w:t xml:space="preserve"> </w:t>
+            </w:r>
+            <w:r>
+              <w:t>-</w:t>
+            </w:r>
+            <w:r>
+              <w:t xml:space="preserve"> </w:t>
+            </w:r>
+            <w:r>
+              <w:t>1</w:t>
+            </w:r>
+            <w:r>
+              <w:t>4</w:t>
+            </w:r>
+            <w:r>
+              <w:t>:00</w:t>
+            </w:r>
           </w:p>
         </w:tc>
         <w:tc>
@@ -347,6 +383,15 @@
             </w:pPr>
             <w:r>
               <w:t xml:space="preserve"> </w:t>
+            </w:r>
+            <w:r>
+              <w:t>H</w:t>
+            </w:r>
+            <w:r>
+              <w:t xml:space="preserve">L15 </w:t>
+            </w:r>
+            <w:r>
+              <w:t>5.014</w:t>
             </w:r>
           </w:p>
         </w:tc>
@@ -376,6 +421,15 @@
             <w:r>
               <w:t xml:space="preserve"> </w:t>
             </w:r>
+            <w:r>
+              <w:t>29</w:t>
+            </w:r>
+            <w:r>
+              <w:t>/</w:t>
+            </w:r>
+            <w:r>
+              <w:t>10</w:t>
+            </w:r>
           </w:p>
         </w:tc>
         <w:tc>
@@ -401,6 +455,18 @@
             <w:r>
               <w:t xml:space="preserve"> </w:t>
             </w:r>
+            <w:r>
+              <w:t xml:space="preserve">10:00 </w:t>
+            </w:r>
+            <w:r>
+              <w:t>–</w:t>
+            </w:r>
+            <w:r>
+              <w:t xml:space="preserve"> </w:t>
+            </w:r>
+            <w:r>
+              <w:t>11:00</w:t>
+            </w:r>
           </w:p>
         </w:tc>
         <w:tc>
@@ -425,6 +491,15 @@
             </w:pPr>
             <w:r>
               <w:t xml:space="preserve"> </w:t>
+            </w:r>
+            <w:r>
+              <w:t xml:space="preserve">HL15 </w:t>
+            </w:r>
+            <w:r>
+              <w:t>5.</w:t>
+            </w:r>
+            <w:r>
+              <w:t>084</w:t>
             </w:r>
           </w:p>
         </w:tc>
@@ -454,6 +529,9 @@
             <w:r>
               <w:t xml:space="preserve"> </w:t>
             </w:r>
+            <w:r>
+              <w:t>30/10</w:t>
+            </w:r>
           </w:p>
         </w:tc>
         <w:tc>
@@ -479,6 +557,9 @@
             <w:r>
               <w:t xml:space="preserve"> </w:t>
             </w:r>
+            <w:r>
+              <w:t>11:00 – 12:00</w:t>
+            </w:r>
           </w:p>
         </w:tc>
         <w:tc>
@@ -503,6 +584,12 @@
             </w:pPr>
             <w:r>
               <w:t xml:space="preserve"> </w:t>
+            </w:r>
+            <w:r>
+              <w:t>HL</w:t>
+            </w:r>
+            <w:r>
+              <w:t xml:space="preserve">15 </w:t>
             </w:r>
           </w:p>
         </w:tc>
@@ -532,6 +619,9 @@
             <w:r>
               <w:t xml:space="preserve"> </w:t>
             </w:r>
+            <w:r>
+              <w:t>31/10</w:t>
+            </w:r>
           </w:p>
         </w:tc>
         <w:tc>
@@ -557,6 +647,18 @@
             <w:r>
               <w:t xml:space="preserve"> </w:t>
             </w:r>
+            <w:r>
+              <w:t xml:space="preserve">11:00 </w:t>
+            </w:r>
+            <w:r>
+              <w:t>–</w:t>
+            </w:r>
+            <w:r>
+              <w:t xml:space="preserve"> </w:t>
+            </w:r>
+            <w:r>
+              <w:t>12:00</w:t>
+            </w:r>
           </w:p>
         </w:tc>
         <w:tc>
@@ -582,8 +684,13 @@
             <w:r>
               <w:t xml:space="preserve"> </w:t>
             </w:r>
+            <w:r>
+              <w:t>HL15</w:t>
+            </w:r>
           </w:p>
         </w:tc>
+        <w:bookmarkStart w:id="2" w:name="_GoBack"/>
+        <w:bookmarkEnd w:id="2"/>
       </w:tr>
       <w:tr>
         <w:tc>
@@ -610,6 +717,12 @@
             <w:r>
               <w:t xml:space="preserve"> </w:t>
             </w:r>
+            <w:r>
+              <w:t>01/</w:t>
+            </w:r>
+            <w:r>
+              <w:t>11</w:t>
+            </w:r>
           </w:p>
         </w:tc>
         <w:tc>
@@ -635,6 +748,9 @@
             <w:r>
               <w:t xml:space="preserve"> </w:t>
             </w:r>
+            <w:r>
+              <w:t>11:00 – 12:00</w:t>
+            </w:r>
           </w:p>
         </w:tc>
         <w:tc>
@@ -660,239 +776,8 @@
             <w:r>
               <w:t xml:space="preserve"> </w:t>
             </w:r>
-          </w:p>
-        </w:tc>
-      </w:tr>
-      <w:tr>
-        <w:tc>
-          <w:tcPr>
-            <w:tcW w:w="1605" w:type="dxa"/>
-            <w:tcBorders>
-              <w:left w:val="single" w:sz="8" w:space="0" w:color="000000"/>
-              <w:bottom w:val="single" w:sz="8" w:space="0" w:color="000000"/>
-              <w:right w:val="single" w:sz="8" w:space="0" w:color="000000"/>
-            </w:tcBorders>
-            <w:tcMar>
-              <w:top w:w="100" w:type="dxa"/>
-              <w:left w:w="100" w:type="dxa"/>
-              <w:bottom w:w="100" w:type="dxa"/>
-              <w:right w:w="100" w:type="dxa"/>
-            </w:tcMar>
-          </w:tcPr>
-          <w:p>
-            <w:pPr>
-              <w:widowControl w:val="0"/>
-              <w:spacing w:line="276" w:lineRule="auto"/>
-              <w:jc w:val="both"/>
-            </w:pPr>
-            <w:r>
-              <w:t xml:space="preserve"> </w:t>
-            </w:r>
-          </w:p>
-        </w:tc>
-        <w:tc>
-          <w:tcPr>
-            <w:tcW w:w="2505" w:type="dxa"/>
-            <w:tcBorders>
-              <w:bottom w:val="single" w:sz="8" w:space="0" w:color="000000"/>
-              <w:right w:val="single" w:sz="8" w:space="0" w:color="000000"/>
-            </w:tcBorders>
-            <w:tcMar>
-              <w:top w:w="100" w:type="dxa"/>
-              <w:left w:w="100" w:type="dxa"/>
-              <w:bottom w:w="100" w:type="dxa"/>
-              <w:right w:w="100" w:type="dxa"/>
-            </w:tcMar>
-          </w:tcPr>
-          <w:p>
-            <w:pPr>
-              <w:widowControl w:val="0"/>
-              <w:spacing w:line="276" w:lineRule="auto"/>
-              <w:jc w:val="both"/>
-            </w:pPr>
-            <w:r>
-              <w:t xml:space="preserve"> </w:t>
-            </w:r>
-          </w:p>
-        </w:tc>
-        <w:tc>
-          <w:tcPr>
-            <w:tcW w:w="2370" w:type="dxa"/>
-            <w:tcBorders>
-              <w:bottom w:val="single" w:sz="8" w:space="0" w:color="000000"/>
-              <w:right w:val="single" w:sz="8" w:space="0" w:color="000000"/>
-            </w:tcBorders>
-            <w:tcMar>
-              <w:top w:w="100" w:type="dxa"/>
-              <w:left w:w="100" w:type="dxa"/>
-              <w:bottom w:w="100" w:type="dxa"/>
-              <w:right w:w="100" w:type="dxa"/>
-            </w:tcMar>
-          </w:tcPr>
-          <w:p>
-            <w:pPr>
-              <w:widowControl w:val="0"/>
-              <w:spacing w:line="276" w:lineRule="auto"/>
-              <w:jc w:val="both"/>
-            </w:pPr>
-            <w:r>
-              <w:t xml:space="preserve"> </w:t>
-            </w:r>
-          </w:p>
-        </w:tc>
-      </w:tr>
-      <w:tr>
-        <w:tc>
-          <w:tcPr>
-            <w:tcW w:w="1605" w:type="dxa"/>
-            <w:tcBorders>
-              <w:left w:val="single" w:sz="8" w:space="0" w:color="000000"/>
-              <w:bottom w:val="single" w:sz="8" w:space="0" w:color="000000"/>
-              <w:right w:val="single" w:sz="8" w:space="0" w:color="000000"/>
-            </w:tcBorders>
-            <w:tcMar>
-              <w:top w:w="100" w:type="dxa"/>
-              <w:left w:w="100" w:type="dxa"/>
-              <w:bottom w:w="100" w:type="dxa"/>
-              <w:right w:w="100" w:type="dxa"/>
-            </w:tcMar>
-          </w:tcPr>
-          <w:p>
-            <w:pPr>
-              <w:widowControl w:val="0"/>
-              <w:spacing w:line="276" w:lineRule="auto"/>
-              <w:jc w:val="both"/>
-            </w:pPr>
-            <w:r>
-              <w:t xml:space="preserve"> </w:t>
-            </w:r>
-          </w:p>
-        </w:tc>
-        <w:tc>
-          <w:tcPr>
-            <w:tcW w:w="2505" w:type="dxa"/>
-            <w:tcBorders>
-              <w:bottom w:val="single" w:sz="8" w:space="0" w:color="000000"/>
-              <w:right w:val="single" w:sz="8" w:space="0" w:color="000000"/>
-            </w:tcBorders>
-            <w:tcMar>
-              <w:top w:w="100" w:type="dxa"/>
-              <w:left w:w="100" w:type="dxa"/>
-              <w:bottom w:w="100" w:type="dxa"/>
-              <w:right w:w="100" w:type="dxa"/>
-            </w:tcMar>
-          </w:tcPr>
-          <w:p>
-            <w:pPr>
-              <w:widowControl w:val="0"/>
-              <w:spacing w:line="276" w:lineRule="auto"/>
-              <w:jc w:val="both"/>
-            </w:pPr>
-            <w:r>
-              <w:t xml:space="preserve"> </w:t>
-            </w:r>
-          </w:p>
-        </w:tc>
-        <w:tc>
-          <w:tcPr>
-            <w:tcW w:w="2370" w:type="dxa"/>
-            <w:tcBorders>
-              <w:bottom w:val="single" w:sz="8" w:space="0" w:color="000000"/>
-              <w:right w:val="single" w:sz="8" w:space="0" w:color="000000"/>
-            </w:tcBorders>
-            <w:tcMar>
-              <w:top w:w="100" w:type="dxa"/>
-              <w:left w:w="100" w:type="dxa"/>
-              <w:bottom w:w="100" w:type="dxa"/>
-              <w:right w:w="100" w:type="dxa"/>
-            </w:tcMar>
-          </w:tcPr>
-          <w:p>
-            <w:pPr>
-              <w:widowControl w:val="0"/>
-              <w:spacing w:line="276" w:lineRule="auto"/>
-              <w:jc w:val="both"/>
-            </w:pPr>
-            <w:r>
-              <w:t xml:space="preserve"> </w:t>
-            </w:r>
-          </w:p>
-        </w:tc>
-      </w:tr>
-      <w:tr>
-        <w:tc>
-          <w:tcPr>
-            <w:tcW w:w="1605" w:type="dxa"/>
-            <w:tcBorders>
-              <w:left w:val="single" w:sz="8" w:space="0" w:color="000000"/>
-              <w:bottom w:val="single" w:sz="8" w:space="0" w:color="000000"/>
-              <w:right w:val="single" w:sz="8" w:space="0" w:color="000000"/>
-            </w:tcBorders>
-            <w:tcMar>
-              <w:top w:w="100" w:type="dxa"/>
-              <w:left w:w="100" w:type="dxa"/>
-              <w:bottom w:w="100" w:type="dxa"/>
-              <w:right w:w="100" w:type="dxa"/>
-            </w:tcMar>
-          </w:tcPr>
-          <w:p>
-            <w:pPr>
-              <w:widowControl w:val="0"/>
-              <w:spacing w:line="276" w:lineRule="auto"/>
-              <w:jc w:val="both"/>
-            </w:pPr>
-            <w:r>
-              <w:t xml:space="preserve"> </w:t>
-            </w:r>
-          </w:p>
-        </w:tc>
-        <w:tc>
-          <w:tcPr>
-            <w:tcW w:w="2505" w:type="dxa"/>
-            <w:tcBorders>
-              <w:bottom w:val="single" w:sz="8" w:space="0" w:color="000000"/>
-              <w:right w:val="single" w:sz="8" w:space="0" w:color="000000"/>
-            </w:tcBorders>
-            <w:tcMar>
-              <w:top w:w="100" w:type="dxa"/>
-              <w:left w:w="100" w:type="dxa"/>
-              <w:bottom w:w="100" w:type="dxa"/>
-              <w:right w:w="100" w:type="dxa"/>
-            </w:tcMar>
-          </w:tcPr>
-          <w:p>
-            <w:pPr>
-              <w:widowControl w:val="0"/>
-              <w:spacing w:line="276" w:lineRule="auto"/>
-              <w:jc w:val="both"/>
-            </w:pPr>
-            <w:r>
-              <w:t xml:space="preserve"> </w:t>
-            </w:r>
-          </w:p>
-        </w:tc>
-        <w:tc>
-          <w:tcPr>
-            <w:tcW w:w="2370" w:type="dxa"/>
-            <w:tcBorders>
-              <w:bottom w:val="single" w:sz="8" w:space="0" w:color="000000"/>
-              <w:right w:val="single" w:sz="8" w:space="0" w:color="000000"/>
-            </w:tcBorders>
-            <w:tcMar>
-              <w:top w:w="100" w:type="dxa"/>
-              <w:left w:w="100" w:type="dxa"/>
-              <w:bottom w:w="100" w:type="dxa"/>
-              <w:right w:w="100" w:type="dxa"/>
-            </w:tcMar>
-          </w:tcPr>
-          <w:p>
-            <w:pPr>
-              <w:widowControl w:val="0"/>
-              <w:spacing w:line="276" w:lineRule="auto"/>
-              <w:jc w:val="both"/>
-            </w:pPr>
-            <w:r>
-              <w:t xml:space="preserve"> </w:t>
+            <w:r>
+              <w:t>HL15</w:t>
             </w:r>
           </w:p>
         </w:tc>
@@ -925,8 +810,8 @@
         <w:pStyle w:val="Kop3"/>
         <w:jc w:val="both"/>
       </w:pPr>
-      <w:bookmarkStart w:id="2" w:name="h.8u3zqvsgbqty" w:colFirst="0" w:colLast="0"/>
-      <w:bookmarkEnd w:id="2"/>
+      <w:bookmarkStart w:id="3" w:name="h.8u3zqvsgbqty" w:colFirst="0" w:colLast="0"/>
+      <w:bookmarkEnd w:id="3"/>
       <w:r>
         <w:t>Communicatie</w:t>
       </w:r>
@@ -990,8 +875,8 @@
           <w:szCs w:val="28"/>
         </w:rPr>
       </w:pPr>
-      <w:bookmarkStart w:id="3" w:name="h.9cxjso2ey3id" w:colFirst="0" w:colLast="0"/>
-      <w:bookmarkEnd w:id="3"/>
+      <w:bookmarkStart w:id="4" w:name="h.9cxjso2ey3id" w:colFirst="0" w:colLast="0"/>
+      <w:bookmarkEnd w:id="4"/>
       <w:r>
         <w:br w:type="page"/>
       </w:r>
@@ -1031,8 +916,8 @@
         <w:pStyle w:val="Kop3"/>
         <w:jc w:val="both"/>
       </w:pPr>
-      <w:bookmarkStart w:id="4" w:name="h.ug7wuvnsm3gk" w:colFirst="0" w:colLast="0"/>
-      <w:bookmarkEnd w:id="4"/>
+      <w:bookmarkStart w:id="5" w:name="h.ug7wuvnsm3gk" w:colFirst="0" w:colLast="0"/>
+      <w:bookmarkEnd w:id="5"/>
       <w:r>
         <w:t>Verantwoordelijkheid</w:t>
       </w:r>
@@ -1056,8 +941,8 @@
         <w:pStyle w:val="Kop3"/>
         <w:jc w:val="both"/>
       </w:pPr>
-      <w:bookmarkStart w:id="5" w:name="h.o6s7llpq1of5" w:colFirst="0" w:colLast="0"/>
-      <w:bookmarkEnd w:id="5"/>
+      <w:bookmarkStart w:id="6" w:name="h.o6s7llpq1of5" w:colFirst="0" w:colLast="0"/>
+      <w:bookmarkEnd w:id="6"/>
       <w:r>
         <w:t>Consequenties</w:t>
       </w:r>
@@ -1105,8 +990,8 @@
         <w:pStyle w:val="Kop3"/>
         <w:jc w:val="both"/>
       </w:pPr>
-      <w:bookmarkStart w:id="6" w:name="h.gy5bxcpq5ep7" w:colFirst="0" w:colLast="0"/>
-      <w:bookmarkEnd w:id="6"/>
+      <w:bookmarkStart w:id="7" w:name="h.gy5bxcpq5ep7" w:colFirst="0" w:colLast="0"/>
+      <w:bookmarkEnd w:id="7"/>
       <w:r>
         <w:t>Ondertekening</w:t>
       </w:r>
@@ -1440,8 +1325,6 @@
             <w:r>
               <w:t>AMN van den Ham</w:t>
             </w:r>
-            <w:bookmarkStart w:id="7" w:name="_GoBack"/>
-            <w:bookmarkEnd w:id="7"/>
           </w:p>
         </w:tc>
       </w:tr>
@@ -5411,7 +5294,7 @@
     </w:rPrDefault>
     <w:pPrDefault/>
   </w:docDefaults>
-  <w:latentStyles w:defLockedState="0" w:defUIPriority="99" w:defSemiHidden="0" w:defUnhideWhenUsed="0" w:defQFormat="0" w:count="375">
+  <w:latentStyles w:defLockedState="0" w:defUIPriority="99" w:defSemiHidden="0" w:defUnhideWhenUsed="0" w:defQFormat="0" w:count="377">
     <w:lsdException w:name="Normal" w:uiPriority="0" w:qFormat="1"/>
     <w:lsdException w:name="heading 1" w:uiPriority="0" w:qFormat="1"/>
     <w:lsdException w:name="heading 2" w:semiHidden="1" w:uiPriority="0" w:unhideWhenUsed="1" w:qFormat="1"/>
@@ -5517,7 +5400,6 @@
     <w:lsdException w:name="HTML Sample" w:semiHidden="1" w:unhideWhenUsed="1"/>
     <w:lsdException w:name="HTML Typewriter" w:semiHidden="1" w:unhideWhenUsed="1"/>
     <w:lsdException w:name="HTML Variable" w:semiHidden="1" w:unhideWhenUsed="1"/>
-    <w:lsdException w:name="Normal Table" w:semiHidden="1" w:unhideWhenUsed="1"/>
     <w:lsdException w:name="annotation subject" w:semiHidden="1" w:unhideWhenUsed="1"/>
     <w:lsdException w:name="No List" w:semiHidden="1" w:unhideWhenUsed="1"/>
     <w:lsdException w:name="Outline List 1" w:semiHidden="1" w:unhideWhenUsed="1"/>
@@ -5563,11 +5445,9 @@
     <w:lsdException w:name="Table Subtle 1" w:semiHidden="1" w:unhideWhenUsed="1"/>
     <w:lsdException w:name="Table Subtle 2" w:semiHidden="1" w:unhideWhenUsed="1"/>
     <w:lsdException w:name="Table Web 1" w:semiHidden="1" w:unhideWhenUsed="1"/>
-    <w:lsdException w:name="Table Web 2" w:semiHidden="1" w:unhideWhenUsed="1"/>
     <w:lsdException w:name="Table Web 3" w:semiHidden="1" w:unhideWhenUsed="1"/>
     <w:lsdException w:name="Balloon Text" w:semiHidden="1" w:unhideWhenUsed="1"/>
     <w:lsdException w:name="Table Grid" w:uiPriority="39"/>
-    <w:lsdException w:name="Table Theme" w:semiHidden="1" w:unhideWhenUsed="1"/>
     <w:lsdException w:name="Placeholder Text" w:semiHidden="1"/>
     <w:lsdException w:name="No Spacing" w:uiPriority="1" w:qFormat="1"/>
     <w:lsdException w:name="Light Shading" w:uiPriority="60"/>
@@ -5787,6 +5667,8 @@
     <w:lsdException w:name="Smart Hyperlink" w:semiHidden="1" w:unhideWhenUsed="1"/>
     <w:lsdException w:name="Hashtag" w:semiHidden="1" w:unhideWhenUsed="1"/>
     <w:lsdException w:name="Unresolved Mention" w:semiHidden="1" w:unhideWhenUsed="1"/>
+    <w:lsdException w:name="Smart Link" w:semiHidden="1" w:unhideWhenUsed="1"/>
+    <w:lsdException w:name="Smart Link Error" w:semiHidden="1" w:unhideWhenUsed="1"/>
   </w:latentStyles>
   <w:style w:type="paragraph" w:default="1" w:styleId="Standaard">
     <w:name w:val="Normal"/>
@@ -6565,6 +6447,12 @@
 </file>
 
 <file path=customXml/item2.xml><?xml version="1.0" encoding="utf-8"?>
+<p:properties xmlns:p="http://schemas.microsoft.com/office/2006/metadata/properties" xmlns:xsi="http://www.w3.org/2001/XMLSchema-instance" xmlns:pc="http://schemas.microsoft.com/office/infopath/2007/PartnerControls">
+  <documentManagement/>
+</p:properties>
+</file>
+
+<file path=customXml/item3.xml><?xml version="1.0" encoding="utf-8"?>
 <ct:contentTypeSchema xmlns:ct="http://schemas.microsoft.com/office/2006/metadata/contentType" xmlns:ma="http://schemas.microsoft.com/office/2006/metadata/properties/metaAttributes" ct:_="" ma:_="" ma:contentTypeName="Document" ma:contentTypeID="0x010100709BAEBA8DD78843A3FB7EE48A8C135B" ma:contentTypeVersion="6" ma:contentTypeDescription="Een nieuw document maken." ma:contentTypeScope="" ma:versionID="2235a7f594e8ed352cb43df99a152ec8">
   <xsd:schema xmlns:xsd="http://www.w3.org/2001/XMLSchema" xmlns:xs="http://www.w3.org/2001/XMLSchema" xmlns:p="http://schemas.microsoft.com/office/2006/metadata/properties" xmlns:ns3="9da4850d-f59e-48b2-9285-054b18c68d2b" targetNamespace="http://schemas.microsoft.com/office/2006/metadata/properties" ma:root="true" ma:fieldsID="1c08464e13981c0172b5b954e534da62" ns3:_="">
     <xsd:import namespace="9da4850d-f59e-48b2-9285-054b18c68d2b"/>
@@ -6722,12 +6610,6 @@
 </ct:contentTypeSchema>
 </file>
 
-<file path=customXml/item3.xml><?xml version="1.0" encoding="utf-8"?>
-<p:properties xmlns:p="http://schemas.microsoft.com/office/2006/metadata/properties" xmlns:xsi="http://www.w3.org/2001/XMLSchema-instance" xmlns:pc="http://schemas.microsoft.com/office/infopath/2007/PartnerControls">
-  <documentManagement/>
-</p:properties>
-</file>
-
 <file path=customXml/item4.xml><?xml version="1.0" encoding="utf-8"?>
 <b:Sources xmlns:b="http://schemas.openxmlformats.org/officeDocument/2006/bibliography" xmlns="http://schemas.openxmlformats.org/officeDocument/2006/bibliography" SelectedStyle="\APASixthEditionOfficeOnline.xsl" StyleName="APA" Version="6"/>
 </file>
@@ -6741,6 +6623,15 @@
 </file>
 
 <file path=customXml/itemProps2.xml><?xml version="1.0" encoding="utf-8"?>
+<ds:datastoreItem xmlns:ds="http://schemas.openxmlformats.org/officeDocument/2006/customXml" ds:itemID="{D63DC074-9941-4BB9-A156-6C69317463AC}">
+  <ds:schemaRefs>
+    <ds:schemaRef ds:uri="http://schemas.microsoft.com/office/2006/metadata/properties"/>
+    <ds:schemaRef ds:uri="http://schemas.microsoft.com/office/infopath/2007/PartnerControls"/>
+  </ds:schemaRefs>
+</ds:datastoreItem>
+</file>
+
+<file path=customXml/itemProps3.xml><?xml version="1.0" encoding="utf-8"?>
 <ds:datastoreItem xmlns:ds="http://schemas.openxmlformats.org/officeDocument/2006/customXml" ds:itemID="{9F061440-BF6E-472B-98D2-6FFC25EABC25}">
   <ds:schemaRefs>
     <ds:schemaRef ds:uri="http://schemas.microsoft.com/office/2006/metadata/contentType"/>
@@ -6758,17 +6649,8 @@
 </ds:datastoreItem>
 </file>
 
-<file path=customXml/itemProps3.xml><?xml version="1.0" encoding="utf-8"?>
-<ds:datastoreItem xmlns:ds="http://schemas.openxmlformats.org/officeDocument/2006/customXml" ds:itemID="{D63DC074-9941-4BB9-A156-6C69317463AC}">
-  <ds:schemaRefs>
-    <ds:schemaRef ds:uri="http://schemas.microsoft.com/office/2006/metadata/properties"/>
-    <ds:schemaRef ds:uri="http://schemas.microsoft.com/office/infopath/2007/PartnerControls"/>
-  </ds:schemaRefs>
-</ds:datastoreItem>
-</file>
-
 <file path=customXml/itemProps4.xml><?xml version="1.0" encoding="utf-8"?>
-<ds:datastoreItem xmlns:ds="http://schemas.openxmlformats.org/officeDocument/2006/customXml" ds:itemID="{1795EEA3-20F7-4141-B8A7-0FA15EF56723}">
+<ds:datastoreItem xmlns:ds="http://schemas.openxmlformats.org/officeDocument/2006/customXml" ds:itemID="{B7B82EEE-28C7-4141-91A9-E65373F315BA}">
   <ds:schemaRefs>
     <ds:schemaRef ds:uri="http://schemas.openxmlformats.org/officeDocument/2006/bibliography"/>
   </ds:schemaRefs>

</xml_diff>